<commit_message>
Added pdf version of the assignment and made minor final touches.
</commit_message>
<xml_diff>
--- a/Week-03-Coding-Assignment.docx
+++ b/Week-03-Coding-Assignment.docx
@@ -37,6 +37,14 @@
         </w:rPr>
         <w:t xml:space="preserve"> </w:t>
       </w:r>
+    </w:p>
+    <w:p>
+      <w:pPr>
+        <w:rPr>
+          <w:b/>
+          <w:szCs w:val="24"/>
+        </w:rPr>
+      </w:pPr>
       <w:r>
         <w:rPr>
           <w:b/>
@@ -66,6 +74,28 @@
           <w:szCs w:val="24"/>
         </w:rPr>
         <w:t>URL to Your Coding Assignment Video:</w:t>
+      </w:r>
+      <w:r>
+        <w:rPr>
+          <w:b/>
+          <w:szCs w:val="24"/>
+        </w:rPr>
+        <w:t xml:space="preserve"> </w:t>
+      </w:r>
+    </w:p>
+    <w:p>
+      <w:pPr>
+        <w:rPr>
+          <w:b/>
+          <w:szCs w:val="24"/>
+        </w:rPr>
+      </w:pPr>
+      <w:r>
+        <w:rPr>
+          <w:b/>
+          <w:szCs w:val="24"/>
+        </w:rPr>
+        <w:t>https://youtu.be/zpEVHDiID2k</w:t>
       </w:r>
       <w:r>
         <w:rPr>
@@ -515,7 +545,6 @@
         <w:rPr>
           <w:szCs w:val="24"/>
         </w:rPr>
-        <w:lastRenderedPageBreak/>
         <w:t xml:space="preserve">Create an array called names that contains the following values: </w:t>
       </w:r>
       <w:r>
@@ -741,6 +770,65 @@
         </w:rPr>
         <w:t>How do you access the last element of any array?</w:t>
       </w:r>
+    </w:p>
+    <w:p>
+      <w:pPr>
+        <w:pStyle w:val="ListParagraph"/>
+        <w:rPr>
+          <w:szCs w:val="24"/>
+        </w:rPr>
+      </w:pPr>
+    </w:p>
+    <w:p>
+      <w:pPr>
+        <w:pStyle w:val="ListParagraph"/>
+        <w:ind w:left="1440"/>
+        <w:rPr>
+          <w:szCs w:val="24"/>
+        </w:rPr>
+      </w:pPr>
+      <w:r>
+        <w:rPr>
+          <w:szCs w:val="24"/>
+        </w:rPr>
+        <w:t xml:space="preserve">Using the “length” data property minus one as the index, you can access the last element of any array. For example, </w:t>
+      </w:r>
+      <w:proofErr w:type="spellStart"/>
+      <w:proofErr w:type="gramStart"/>
+      <w:r>
+        <w:rPr>
+          <w:szCs w:val="24"/>
+        </w:rPr>
+        <w:t>myArray</w:t>
+      </w:r>
+      <w:proofErr w:type="spellEnd"/>
+      <w:r>
+        <w:rPr>
+          <w:szCs w:val="24"/>
+        </w:rPr>
+        <w:t>[</w:t>
+      </w:r>
+      <w:proofErr w:type="gramEnd"/>
+      <w:r>
+        <w:rPr>
+          <w:szCs w:val="24"/>
+        </w:rPr>
+        <w:t xml:space="preserve">myArray.length-1] accesses the last element of </w:t>
+      </w:r>
+      <w:proofErr w:type="spellStart"/>
+      <w:r>
+        <w:rPr>
+          <w:szCs w:val="24"/>
+        </w:rPr>
+        <w:t>myArray</w:t>
+      </w:r>
+      <w:proofErr w:type="spellEnd"/>
+      <w:r>
+        <w:rPr>
+          <w:szCs w:val="24"/>
+        </w:rPr>
+        <w:t>.</w:t>
+      </w:r>
       <w:r>
         <w:rPr>
           <w:szCs w:val="24"/>
@@ -765,6 +853,20 @@
         </w:rPr>
         <w:t>How do you access the first element of any array?</w:t>
       </w:r>
+    </w:p>
+    <w:p>
+      <w:pPr>
+        <w:ind w:left="1440"/>
+        <w:rPr>
+          <w:szCs w:val="24"/>
+        </w:rPr>
+      </w:pPr>
+      <w:r>
+        <w:rPr>
+          <w:szCs w:val="24"/>
+        </w:rPr>
+        <w:t>The first element of any array is found at index 0.</w:t>
+      </w:r>
       <w:r>
         <w:rPr>
           <w:szCs w:val="24"/>
@@ -1054,7 +1156,14 @@
         <w:rPr>
           <w:szCs w:val="24"/>
         </w:rPr>
-        <w:t xml:space="preserve"> and 3, I would expect the </w:t>
+        <w:t xml:space="preserve"> and 3, I would </w:t>
+      </w:r>
+      <w:r>
+        <w:rPr>
+          <w:szCs w:val="24"/>
+        </w:rPr>
+        <w:lastRenderedPageBreak/>
+        <w:t xml:space="preserve">expect the </w:t>
       </w:r>
       <w:r>
         <w:rPr>
@@ -1298,7 +1407,6 @@
         <w:rPr>
           <w:szCs w:val="24"/>
         </w:rPr>
-        <w:lastRenderedPageBreak/>
         <w:t xml:space="preserve">Write a </w:t>
       </w:r>
       <w:r>

</xml_diff>